<commit_message>
Dowod implementacji w doc
</commit_message>
<xml_diff>
--- a/Wkiro_Reimplementacja_w_R.docx
+++ b/Wkiro_Reimplementacja_w_R.docx
@@ -4,6 +4,63 @@
   <w:body>
     <w:p>
       <w:pPr>
+        <w:rPr>
+          <w:rFonts w:ascii="Times New Roman" w:hAnsi="Times New Roman" w:cs="Times New Roman"/>
+          <w:b/>
+          <w:sz w:val="24"/>
+          <w:szCs w:val="24"/>
+        </w:rPr>
+      </w:pPr>
+      <w:r>
+        <w:rPr>
+          <w:rFonts w:ascii="Times New Roman" w:hAnsi="Times New Roman" w:cs="Times New Roman"/>
+          <w:b/>
+          <w:sz w:val="24"/>
+          <w:szCs w:val="24"/>
+        </w:rPr>
+        <w:t xml:space="preserve"> Uwagi: Eksperyment porównujący obie implementacje przeprowadzono z wykorzystaniem specjalnej wersji algorytmu która nie korzystała, z losowych wartości. Użyto stałych, k</w:t>
+      </w:r>
+      <w:r>
+        <w:rPr>
+          <w:rFonts w:ascii="Times New Roman" w:hAnsi="Times New Roman" w:cs="Times New Roman"/>
+          <w:b/>
+          <w:sz w:val="24"/>
+          <w:szCs w:val="24"/>
+        </w:rPr>
+        <w:t>tóre zostały ustawione jednakowo</w:t>
+      </w:r>
+      <w:r>
+        <w:rPr>
+          <w:rFonts w:ascii="Times New Roman" w:hAnsi="Times New Roman" w:cs="Times New Roman"/>
+          <w:b/>
+          <w:sz w:val="24"/>
+          <w:szCs w:val="24"/>
+        </w:rPr>
+        <w:t xml:space="preserve"> w obu implementacjach. Dzięki temu można łatwo porównać wartości wygenerowane przez oba środowiska. Poniżej przestawiono wybrane dane zarówno pobrane ze środowiska MatLab jak i RStudio.</w:t>
+      </w:r>
+      <w:r>
+        <w:rPr>
+          <w:rFonts w:ascii="Times New Roman" w:hAnsi="Times New Roman" w:cs="Times New Roman"/>
+          <w:b/>
+          <w:sz w:val="24"/>
+          <w:szCs w:val="24"/>
+        </w:rPr>
+        <w:t xml:space="preserve"> Czasami przedstawione poglądowo</w:t>
+      </w:r>
+      <w:bookmarkStart w:id="0" w:name="_GoBack"/>
+      <w:bookmarkEnd w:id="0"/>
+      <w:r>
+        <w:rPr>
+          <w:rFonts w:ascii="Times New Roman" w:hAnsi="Times New Roman" w:cs="Times New Roman"/>
+          <w:b/>
+          <w:sz w:val="24"/>
+          <w:szCs w:val="24"/>
+        </w:rPr>
+        <w:t xml:space="preserve"> dane są jedynie wycinkami większych macierzy.</w:t>
+      </w:r>
+    </w:p>
+    <w:p>
+      <w:pPr>
         <w:pStyle w:val="Akapitzlist"/>
         <w:numPr>
           <w:ilvl w:val="0"/>
@@ -21,15 +78,7 @@
           <w:sz w:val="32"/>
           <w:szCs w:val="32"/>
         </w:rPr>
-        <w:t>G</w:t>
-      </w:r>
-      <w:r>
-        <w:rPr>
-          <w:b/>
-          <w:sz w:val="32"/>
-          <w:szCs w:val="32"/>
-        </w:rPr>
-        <w:t>abor:</w:t>
+        <w:t>cPatches</w:t>
       </w:r>
     </w:p>
     <w:p>
@@ -39,66 +88,27 @@
           <w:ilvl w:val="1"/>
           <w:numId w:val="1"/>
         </w:numPr>
+      </w:pPr>
+      <w:r>
+        <w:t>Matlab</w:t>
+      </w:r>
+    </w:p>
+    <w:p>
+      <w:pPr>
+        <w:pStyle w:val="Akapitzlist"/>
+        <w:ind w:left="792"/>
         <w:rPr>
           <w:b/>
           <w:sz w:val="32"/>
           <w:szCs w:val="32"/>
         </w:rPr>
       </w:pPr>
-      <w:proofErr w:type="spellStart"/>
-      <w:r>
-        <w:rPr>
-          <w:b/>
-          <w:sz w:val="32"/>
-          <w:szCs w:val="32"/>
-        </w:rPr>
-        <w:t>fSiz</w:t>
-      </w:r>
-      <w:proofErr w:type="spellEnd"/>
-    </w:p>
-    <w:p>
-      <w:pPr>
-        <w:pStyle w:val="Akapitzlist"/>
-        <w:ind w:left="792"/>
-      </w:pPr>
-    </w:p>
-    <w:p>
-      <w:pPr>
-        <w:pStyle w:val="Akapitzlist"/>
-        <w:ind w:left="1416"/>
-      </w:pPr>
-      <w:proofErr w:type="spellStart"/>
-      <w:r>
-        <w:t>MatLab</w:t>
-      </w:r>
-      <w:proofErr w:type="spellEnd"/>
-      <w:r>
-        <w:tab/>
-      </w:r>
-      <w:r>
-        <w:t>:</w:t>
-      </w:r>
-      <w:r>
-        <w:tab/>
-      </w:r>
-      <w:r>
-        <w:tab/>
-        <w:t>R</w:t>
-      </w:r>
-      <w:r>
-        <w:t>:</w:t>
-      </w:r>
-    </w:p>
-    <w:p>
-      <w:pPr>
-        <w:ind w:left="84" w:firstLine="708"/>
-      </w:pPr>
       <w:r>
         <w:drawing>
-          <wp:inline distT="0" distB="0" distL="0" distR="0" wp14:anchorId="5502B08B" wp14:editId="26B8450A">
-            <wp:extent cx="1038370" cy="4696480"/>
+          <wp:inline distT="0" distB="0" distL="0" distR="0" wp14:anchorId="43357487" wp14:editId="74C447DD">
+            <wp:extent cx="2829320" cy="2324424"/>
             <wp:effectExtent l="0" t="0" r="9525" b="0"/>
-            <wp:docPr id="5" name="Obraz 5"/>
+            <wp:docPr id="3" name="Obraz 3"/>
             <wp:cNvGraphicFramePr>
               <a:graphicFrameLocks xmlns:a="http://schemas.openxmlformats.org/drawingml/2006/main" noChangeAspect="1"/>
             </wp:cNvGraphicFramePr>
@@ -118,7 +128,7 @@
                   <pic:spPr>
                     <a:xfrm>
                       <a:off x="0" y="0"/>
-                      <a:ext cx="1038370" cy="4696480"/>
+                      <a:ext cx="2829320" cy="2324424"/>
                     </a:xfrm>
                     <a:prstGeom prst="rect">
                       <a:avLst/>
@@ -130,15 +140,35 @@
           </wp:inline>
         </w:drawing>
       </w:r>
-      <w:r>
-        <w:tab/>
-      </w:r>
+    </w:p>
+    <w:p>
+      <w:pPr>
+        <w:pStyle w:val="Akapitzlist"/>
+        <w:numPr>
+          <w:ilvl w:val="1"/>
+          <w:numId w:val="1"/>
+        </w:numPr>
+      </w:pPr>
+      <w:r>
+        <w:t>R</w:t>
+      </w:r>
+    </w:p>
+    <w:p>
+      <w:pPr>
+        <w:pStyle w:val="Akapitzlist"/>
+        <w:ind w:left="792"/>
+        <w:rPr>
+          <w:b/>
+          <w:sz w:val="32"/>
+          <w:szCs w:val="32"/>
+        </w:rPr>
+      </w:pPr>
       <w:r>
         <w:drawing>
-          <wp:inline distT="0" distB="0" distL="0" distR="0" wp14:anchorId="57F26845" wp14:editId="39611B71">
-            <wp:extent cx="756379" cy="4638676"/>
-            <wp:effectExtent l="0" t="0" r="5715" b="0"/>
-            <wp:docPr id="4" name="Obraz 4"/>
+          <wp:inline distT="0" distB="0" distL="0" distR="0" wp14:anchorId="785D504E" wp14:editId="2EDEC2CA">
+            <wp:extent cx="3210373" cy="2000529"/>
+            <wp:effectExtent l="0" t="0" r="9525" b="0"/>
+            <wp:docPr id="8" name="Obraz 8"/>
             <wp:cNvGraphicFramePr>
               <a:graphicFrameLocks xmlns:a="http://schemas.openxmlformats.org/drawingml/2006/main" noChangeAspect="1"/>
             </wp:cNvGraphicFramePr>
@@ -158,7 +188,7 @@
                   <pic:spPr>
                     <a:xfrm>
                       <a:off x="0" y="0"/>
-                      <a:ext cx="790003" cy="4844884"/>
+                      <a:ext cx="3210373" cy="2000529"/>
                     </a:xfrm>
                     <a:prstGeom prst="rect">
                       <a:avLst/>
@@ -172,14 +202,62 @@
       </w:r>
     </w:p>
     <w:p>
-      <w:r>
+      <w:pPr>
+        <w:rPr>
+          <w:b/>
+          <w:sz w:val="32"/>
+          <w:szCs w:val="32"/>
+        </w:rPr>
+      </w:pPr>
+      <w:r>
+        <w:rPr>
+          <w:b/>
+          <w:sz w:val="32"/>
+          <w:szCs w:val="32"/>
+        </w:rPr>
         <w:br w:type="page"/>
       </w:r>
     </w:p>
     <w:p>
       <w:pPr>
-        <w:ind w:left="84" w:firstLine="708"/>
-      </w:pPr>
+        <w:pStyle w:val="Akapitzlist"/>
+        <w:ind w:left="792"/>
+        <w:rPr>
+          <w:b/>
+          <w:sz w:val="32"/>
+          <w:szCs w:val="32"/>
+        </w:rPr>
+      </w:pPr>
+    </w:p>
+    <w:p>
+      <w:pPr>
+        <w:pStyle w:val="Akapitzlist"/>
+        <w:numPr>
+          <w:ilvl w:val="0"/>
+          <w:numId w:val="1"/>
+        </w:numPr>
+        <w:rPr>
+          <w:b/>
+          <w:sz w:val="32"/>
+          <w:szCs w:val="32"/>
+        </w:rPr>
+      </w:pPr>
+      <w:r>
+        <w:rPr>
+          <w:b/>
+          <w:sz w:val="32"/>
+          <w:szCs w:val="32"/>
+        </w:rPr>
+        <w:t>G</w:t>
+      </w:r>
+      <w:r>
+        <w:rPr>
+          <w:b/>
+          <w:sz w:val="32"/>
+          <w:szCs w:val="32"/>
+        </w:rPr>
+        <w:t>abor:</w:t>
+      </w:r>
     </w:p>
     <w:p>
       <w:pPr>
@@ -194,51 +272,60 @@
           <w:szCs w:val="32"/>
         </w:rPr>
       </w:pPr>
-      <w:proofErr w:type="spellStart"/>
       <w:r>
         <w:rPr>
           <w:b/>
           <w:sz w:val="32"/>
           <w:szCs w:val="32"/>
         </w:rPr>
-        <w:t>filters</w:t>
-      </w:r>
-      <w:proofErr w:type="spellEnd"/>
-    </w:p>
-    <w:p>
-      <w:pPr>
-        <w:pStyle w:val="Akapitzlist"/>
-        <w:numPr>
-          <w:ilvl w:val="2"/>
-          <w:numId w:val="1"/>
-        </w:numPr>
-      </w:pPr>
-      <w:r>
-        <w:t xml:space="preserve"> </w:t>
-      </w:r>
-      <w:proofErr w:type="spellStart"/>
+        <w:t>fSiz</w:t>
+      </w:r>
+    </w:p>
+    <w:p>
+      <w:pPr>
+        <w:pStyle w:val="Akapitzlist"/>
+        <w:ind w:left="792"/>
+      </w:pPr>
+    </w:p>
+    <w:p>
+      <w:pPr>
+        <w:pStyle w:val="Akapitzlist"/>
+        <w:ind w:left="1416"/>
+      </w:pPr>
       <w:r>
         <w:t>MatLab</w:t>
       </w:r>
-      <w:proofErr w:type="spellEnd"/>
-    </w:p>
-    <w:p>
-      <w:pPr>
-        <w:pStyle w:val="Akapitzlist"/>
-        <w:ind w:left="1224"/>
-      </w:pPr>
-    </w:p>
-    <w:p>
-      <w:pPr>
-        <w:pStyle w:val="Akapitzlist"/>
-        <w:ind w:left="1224"/>
-      </w:pPr>
-      <w:r>
+      <w:r>
+        <w:tab/>
+      </w:r>
+      <w:r>
+        <w:t>:</w:t>
+      </w:r>
+      <w:r>
+        <w:tab/>
+      </w:r>
+      <w:r>
+        <w:tab/>
+        <w:t>R</w:t>
+      </w:r>
+      <w:r>
+        <w:t>:</w:t>
+      </w:r>
+    </w:p>
+    <w:p>
+      <w:pPr>
+        <w:ind w:left="84" w:firstLine="708"/>
+      </w:pPr>
+      <w:r>
+        <w:rPr>
+          <w:noProof/>
+          <w:lang w:eastAsia="pl-PL"/>
+        </w:rPr>
         <w:drawing>
-          <wp:inline distT="0" distB="0" distL="0" distR="0" wp14:anchorId="13F28AEB" wp14:editId="67A3F7B0">
-            <wp:extent cx="4972050" cy="2824181"/>
-            <wp:effectExtent l="0" t="0" r="0" b="0"/>
-            <wp:docPr id="1" name="Obraz 1"/>
+          <wp:inline distT="0" distB="0" distL="0" distR="0" wp14:anchorId="5502B08B" wp14:editId="26B8450A">
+            <wp:extent cx="1038370" cy="4696480"/>
+            <wp:effectExtent l="0" t="0" r="9525" b="0"/>
+            <wp:docPr id="5" name="Obraz 5"/>
             <wp:cNvGraphicFramePr>
               <a:graphicFrameLocks xmlns:a="http://schemas.openxmlformats.org/drawingml/2006/main" noChangeAspect="1"/>
             </wp:cNvGraphicFramePr>
@@ -258,7 +345,7 @@
                   <pic:spPr>
                     <a:xfrm>
                       <a:off x="0" y="0"/>
-                      <a:ext cx="4983677" cy="2830785"/>
+                      <a:ext cx="1038370" cy="4696480"/>
                     </a:xfrm>
                     <a:prstGeom prst="rect">
                       <a:avLst/>
@@ -270,30 +357,19 @@
           </wp:inline>
         </w:drawing>
       </w:r>
-    </w:p>
-    <w:p>
-      <w:pPr>
-        <w:pStyle w:val="Akapitzlist"/>
-        <w:numPr>
-          <w:ilvl w:val="2"/>
-          <w:numId w:val="1"/>
-        </w:numPr>
-      </w:pPr>
-      <w:r>
-        <w:t xml:space="preserve"> R</w:t>
-      </w:r>
-    </w:p>
-    <w:p>
-      <w:pPr>
-        <w:pStyle w:val="Akapitzlist"/>
-        <w:ind w:left="1224"/>
-      </w:pPr>
-      <w:r>
+      <w:r>
+        <w:tab/>
+      </w:r>
+      <w:r>
+        <w:rPr>
+          <w:noProof/>
+          <w:lang w:eastAsia="pl-PL"/>
+        </w:rPr>
         <w:drawing>
-          <wp:inline distT="0" distB="0" distL="0" distR="0" wp14:anchorId="73D09FAA" wp14:editId="63BE6E27">
-            <wp:extent cx="4928982" cy="3514725"/>
-            <wp:effectExtent l="0" t="0" r="5080" b="0"/>
-            <wp:docPr id="2" name="Obraz 2"/>
+          <wp:inline distT="0" distB="0" distL="0" distR="0" wp14:anchorId="57F26845" wp14:editId="39611B71">
+            <wp:extent cx="756379" cy="4638676"/>
+            <wp:effectExtent l="0" t="0" r="5715" b="0"/>
+            <wp:docPr id="4" name="Obraz 4"/>
             <wp:cNvGraphicFramePr>
               <a:graphicFrameLocks xmlns:a="http://schemas.openxmlformats.org/drawingml/2006/main" noChangeAspect="1"/>
             </wp:cNvGraphicFramePr>
@@ -313,7 +389,7 @@
                   <pic:spPr>
                     <a:xfrm>
                       <a:off x="0" y="0"/>
-                      <a:ext cx="4940947" cy="3523257"/>
+                      <a:ext cx="790003" cy="4844884"/>
                     </a:xfrm>
                     <a:prstGeom prst="rect">
                       <a:avLst/>
@@ -325,9 +401,6 @@
           </wp:inline>
         </w:drawing>
       </w:r>
-      <w:r>
-        <w:br/>
-      </w:r>
     </w:p>
     <w:p>
       <w:r>
@@ -336,8 +409,7 @@
     </w:p>
     <w:p>
       <w:pPr>
-        <w:pStyle w:val="Akapitzlist"/>
-        <w:ind w:left="1224"/>
+        <w:ind w:left="84" w:firstLine="708"/>
       </w:pPr>
     </w:p>
     <w:p>
@@ -359,7 +431,7 @@
           <w:sz w:val="32"/>
           <w:szCs w:val="32"/>
         </w:rPr>
-        <w:t>c1OL</w:t>
+        <w:t>filters</w:t>
       </w:r>
     </w:p>
     <w:p>
@@ -371,25 +443,30 @@
         </w:numPr>
       </w:pPr>
       <w:r>
-        <w:t xml:space="preserve"> </w:t>
-      </w:r>
-      <w:proofErr w:type="spellStart"/>
-      <w:r>
-        <w:t>MatLab</w:t>
-      </w:r>
-      <w:proofErr w:type="spellEnd"/>
+        <w:t xml:space="preserve"> MatLab</w:t>
+      </w:r>
     </w:p>
     <w:p>
       <w:pPr>
         <w:pStyle w:val="Akapitzlist"/>
         <w:ind w:left="1224"/>
       </w:pPr>
-      <w:r>
+    </w:p>
+    <w:p>
+      <w:pPr>
+        <w:pStyle w:val="Akapitzlist"/>
+        <w:ind w:left="1224"/>
+      </w:pPr>
+      <w:r>
+        <w:rPr>
+          <w:noProof/>
+          <w:lang w:eastAsia="pl-PL"/>
+        </w:rPr>
         <w:drawing>
-          <wp:inline distT="0" distB="0" distL="0" distR="0" wp14:anchorId="30AE882E" wp14:editId="2EFFAA92">
-            <wp:extent cx="1286054" cy="504895"/>
-            <wp:effectExtent l="0" t="0" r="9525" b="9525"/>
-            <wp:docPr id="6" name="Obraz 6"/>
+          <wp:inline distT="0" distB="0" distL="0" distR="0" wp14:anchorId="13F28AEB" wp14:editId="67A3F7B0">
+            <wp:extent cx="4972050" cy="2824181"/>
+            <wp:effectExtent l="0" t="0" r="0" b="0"/>
+            <wp:docPr id="1" name="Obraz 1"/>
             <wp:cNvGraphicFramePr>
               <a:graphicFrameLocks xmlns:a="http://schemas.openxmlformats.org/drawingml/2006/main" noChangeAspect="1"/>
             </wp:cNvGraphicFramePr>
@@ -409,7 +486,7 @@
                   <pic:spPr>
                     <a:xfrm>
                       <a:off x="0" y="0"/>
-                      <a:ext cx="1286054" cy="504895"/>
+                      <a:ext cx="4983677" cy="2830785"/>
                     </a:xfrm>
                     <a:prstGeom prst="rect">
                       <a:avLst/>
@@ -440,11 +517,15 @@
         <w:ind w:left="1224"/>
       </w:pPr>
       <w:r>
+        <w:rPr>
+          <w:noProof/>
+          <w:lang w:eastAsia="pl-PL"/>
+        </w:rPr>
         <w:drawing>
-          <wp:inline distT="0" distB="0" distL="0" distR="0" wp14:anchorId="4A8A1BC8" wp14:editId="763B36AD">
-            <wp:extent cx="2543530" cy="362001"/>
-            <wp:effectExtent l="0" t="0" r="0" b="0"/>
-            <wp:docPr id="7" name="Obraz 7"/>
+          <wp:inline distT="0" distB="0" distL="0" distR="0" wp14:anchorId="73D09FAA" wp14:editId="63BE6E27">
+            <wp:extent cx="4928982" cy="3514725"/>
+            <wp:effectExtent l="0" t="0" r="5080" b="0"/>
+            <wp:docPr id="2" name="Obraz 2"/>
             <wp:cNvGraphicFramePr>
               <a:graphicFrameLocks xmlns:a="http://schemas.openxmlformats.org/drawingml/2006/main" noChangeAspect="1"/>
             </wp:cNvGraphicFramePr>
@@ -464,7 +545,7 @@
                   <pic:spPr>
                     <a:xfrm>
                       <a:off x="0" y="0"/>
-                      <a:ext cx="2543530" cy="362001"/>
+                      <a:ext cx="4940947" cy="3523257"/>
                     </a:xfrm>
                     <a:prstGeom prst="rect">
                       <a:avLst/>
@@ -476,6 +557,20 @@
           </wp:inline>
         </w:drawing>
       </w:r>
+      <w:r>
+        <w:br/>
+      </w:r>
+    </w:p>
+    <w:p>
+      <w:r>
+        <w:br w:type="page"/>
+      </w:r>
+    </w:p>
+    <w:p>
+      <w:pPr>
+        <w:pStyle w:val="Akapitzlist"/>
+        <w:ind w:left="1224"/>
+      </w:pPr>
     </w:p>
     <w:p>
       <w:pPr>
@@ -490,16 +585,14 @@
           <w:szCs w:val="32"/>
         </w:rPr>
       </w:pPr>
-      <w:proofErr w:type="spellStart"/>
       <w:r>
         <w:rPr>
           <w:b/>
           <w:sz w:val="32"/>
           <w:szCs w:val="32"/>
         </w:rPr>
-        <w:t>numSimpleFilters</w:t>
-      </w:r>
-      <w:proofErr w:type="spellEnd"/>
+        <w:t>c1OL</w:t>
+      </w:r>
     </w:p>
     <w:p>
       <w:pPr>
@@ -510,13 +603,8 @@
         </w:numPr>
       </w:pPr>
       <w:r>
-        <w:t xml:space="preserve"> </w:t>
-      </w:r>
-      <w:proofErr w:type="spellStart"/>
-      <w:r>
-        <w:t>MatLab</w:t>
-      </w:r>
-      <w:proofErr w:type="spellEnd"/>
+        <w:t xml:space="preserve"> MatLab</w:t>
+      </w:r>
     </w:p>
     <w:p>
       <w:pPr>
@@ -524,11 +612,15 @@
         <w:ind w:left="1224"/>
       </w:pPr>
       <w:r>
+        <w:rPr>
+          <w:noProof/>
+          <w:lang w:eastAsia="pl-PL"/>
+        </w:rPr>
         <w:drawing>
-          <wp:inline distT="0" distB="0" distL="0" distR="0" wp14:anchorId="2466C3EB" wp14:editId="2CAEB2D8">
-            <wp:extent cx="2143424" cy="438211"/>
-            <wp:effectExtent l="0" t="0" r="9525" b="0"/>
-            <wp:docPr id="9" name="Obraz 9"/>
+          <wp:inline distT="0" distB="0" distL="0" distR="0" wp14:anchorId="30AE882E" wp14:editId="2EFFAA92">
+            <wp:extent cx="1286054" cy="504895"/>
+            <wp:effectExtent l="0" t="0" r="9525" b="9525"/>
+            <wp:docPr id="6" name="Obraz 6"/>
             <wp:cNvGraphicFramePr>
               <a:graphicFrameLocks xmlns:a="http://schemas.openxmlformats.org/drawingml/2006/main" noChangeAspect="1"/>
             </wp:cNvGraphicFramePr>
@@ -548,7 +640,7 @@
                   <pic:spPr>
                     <a:xfrm>
                       <a:off x="0" y="0"/>
-                      <a:ext cx="2143424" cy="438211"/>
+                      <a:ext cx="1286054" cy="504895"/>
                     </a:xfrm>
                     <a:prstGeom prst="rect">
                       <a:avLst/>
@@ -579,11 +671,15 @@
         <w:ind w:left="1224"/>
       </w:pPr>
       <w:r>
+        <w:rPr>
+          <w:noProof/>
+          <w:lang w:eastAsia="pl-PL"/>
+        </w:rPr>
         <w:drawing>
-          <wp:inline distT="0" distB="0" distL="0" distR="0" wp14:anchorId="68FABFEE" wp14:editId="40BF7245">
-            <wp:extent cx="2695951" cy="190527"/>
+          <wp:inline distT="0" distB="0" distL="0" distR="0" wp14:anchorId="4A8A1BC8" wp14:editId="763B36AD">
+            <wp:extent cx="2543530" cy="362001"/>
             <wp:effectExtent l="0" t="0" r="0" b="0"/>
-            <wp:docPr id="10" name="Obraz 10"/>
+            <wp:docPr id="7" name="Obraz 7"/>
             <wp:cNvGraphicFramePr>
               <a:graphicFrameLocks xmlns:a="http://schemas.openxmlformats.org/drawingml/2006/main" noChangeAspect="1"/>
             </wp:cNvGraphicFramePr>
@@ -603,7 +699,7 @@
                   <pic:spPr>
                     <a:xfrm>
                       <a:off x="0" y="0"/>
-                      <a:ext cx="2695951" cy="190527"/>
+                      <a:ext cx="2543530" cy="362001"/>
                     </a:xfrm>
                     <a:prstGeom prst="rect">
                       <a:avLst/>
@@ -617,65 +713,54 @@
       </w:r>
     </w:p>
     <w:p>
-      <w:r>
-        <w:br w:type="page"/>
-      </w:r>
-    </w:p>
-    <w:p>
-      <w:pPr>
-        <w:pStyle w:val="Akapitzlist"/>
-        <w:ind w:left="1224"/>
-      </w:pPr>
-      <w:bookmarkStart w:id="0" w:name="_GoBack"/>
-      <w:bookmarkEnd w:id="0"/>
-    </w:p>
-    <w:p>
-      <w:pPr>
-        <w:pStyle w:val="Akapitzlist"/>
-        <w:numPr>
-          <w:ilvl w:val="0"/>
-          <w:numId w:val="1"/>
-        </w:numPr>
-        <w:rPr>
-          <w:b/>
-          <w:sz w:val="32"/>
-          <w:szCs w:val="32"/>
-        </w:rPr>
-      </w:pPr>
-      <w:r>
-        <w:rPr>
-          <w:b/>
-          <w:sz w:val="32"/>
-          <w:szCs w:val="32"/>
-        </w:rPr>
-        <w:t>C2res</w:t>
-      </w:r>
-    </w:p>
-    <w:p>
       <w:pPr>
         <w:pStyle w:val="Akapitzlist"/>
         <w:numPr>
           <w:ilvl w:val="1"/>
           <w:numId w:val="1"/>
         </w:numPr>
-      </w:pPr>
-      <w:proofErr w:type="spellStart"/>
-      <w:r>
-        <w:t>MatLab</w:t>
-      </w:r>
-      <w:proofErr w:type="spellEnd"/>
-    </w:p>
-    <w:p>
-      <w:pPr>
-        <w:pStyle w:val="Akapitzlist"/>
-        <w:ind w:left="792"/>
-      </w:pPr>
-      <w:r>
+        <w:rPr>
+          <w:b/>
+          <w:sz w:val="32"/>
+          <w:szCs w:val="32"/>
+        </w:rPr>
+      </w:pPr>
+      <w:r>
+        <w:rPr>
+          <w:b/>
+          <w:sz w:val="32"/>
+          <w:szCs w:val="32"/>
+        </w:rPr>
+        <w:t>numSimpleFilters</w:t>
+      </w:r>
+    </w:p>
+    <w:p>
+      <w:pPr>
+        <w:pStyle w:val="Akapitzlist"/>
+        <w:numPr>
+          <w:ilvl w:val="2"/>
+          <w:numId w:val="1"/>
+        </w:numPr>
+      </w:pPr>
+      <w:r>
+        <w:t xml:space="preserve"> MatLab</w:t>
+      </w:r>
+    </w:p>
+    <w:p>
+      <w:pPr>
+        <w:pStyle w:val="Akapitzlist"/>
+        <w:ind w:left="1224"/>
+      </w:pPr>
+      <w:r>
+        <w:rPr>
+          <w:noProof/>
+          <w:lang w:eastAsia="pl-PL"/>
+        </w:rPr>
         <w:drawing>
-          <wp:inline distT="0" distB="0" distL="0" distR="0" wp14:anchorId="01258066" wp14:editId="4F232D97">
-            <wp:extent cx="1324160" cy="6544588"/>
+          <wp:inline distT="0" distB="0" distL="0" distR="0" wp14:anchorId="2466C3EB" wp14:editId="2CAEB2D8">
+            <wp:extent cx="2143424" cy="438211"/>
             <wp:effectExtent l="0" t="0" r="9525" b="0"/>
-            <wp:docPr id="13" name="Obraz 13"/>
+            <wp:docPr id="9" name="Obraz 9"/>
             <wp:cNvGraphicFramePr>
               <a:graphicFrameLocks xmlns:a="http://schemas.openxmlformats.org/drawingml/2006/main" noChangeAspect="1"/>
             </wp:cNvGraphicFramePr>
@@ -695,7 +780,7 @@
                   <pic:spPr>
                     <a:xfrm>
                       <a:off x="0" y="0"/>
-                      <a:ext cx="1324160" cy="6544588"/>
+                      <a:ext cx="2143424" cy="438211"/>
                     </a:xfrm>
                     <a:prstGeom prst="rect">
                       <a:avLst/>
@@ -707,12 +792,34 @@
           </wp:inline>
         </w:drawing>
       </w:r>
-      <w:r>
+    </w:p>
+    <w:p>
+      <w:pPr>
+        <w:pStyle w:val="Akapitzlist"/>
+        <w:numPr>
+          <w:ilvl w:val="2"/>
+          <w:numId w:val="1"/>
+        </w:numPr>
+      </w:pPr>
+      <w:r>
+        <w:t xml:space="preserve"> R</w:t>
+      </w:r>
+    </w:p>
+    <w:p>
+      <w:pPr>
+        <w:pStyle w:val="Akapitzlist"/>
+        <w:ind w:left="1224"/>
+      </w:pPr>
+      <w:r>
+        <w:rPr>
+          <w:noProof/>
+          <w:lang w:eastAsia="pl-PL"/>
+        </w:rPr>
         <w:drawing>
-          <wp:inline distT="0" distB="0" distL="0" distR="0" wp14:anchorId="17938B56" wp14:editId="41D08292">
-            <wp:extent cx="1267002" cy="6525536"/>
-            <wp:effectExtent l="0" t="0" r="9525" b="0"/>
-            <wp:docPr id="14" name="Obraz 14"/>
+          <wp:inline distT="0" distB="0" distL="0" distR="0" wp14:anchorId="68FABFEE" wp14:editId="40BF7245">
+            <wp:extent cx="2695951" cy="190527"/>
+            <wp:effectExtent l="0" t="0" r="0" b="0"/>
+            <wp:docPr id="10" name="Obraz 10"/>
             <wp:cNvGraphicFramePr>
               <a:graphicFrameLocks xmlns:a="http://schemas.openxmlformats.org/drawingml/2006/main" noChangeAspect="1"/>
             </wp:cNvGraphicFramePr>
@@ -732,7 +839,7 @@
                   <pic:spPr>
                     <a:xfrm>
                       <a:off x="0" y="0"/>
-                      <a:ext cx="1267002" cy="6525536"/>
+                      <a:ext cx="2695951" cy="190527"/>
                     </a:xfrm>
                     <a:prstGeom prst="rect">
                       <a:avLst/>
@@ -744,12 +851,63 @@
           </wp:inline>
         </w:drawing>
       </w:r>
+    </w:p>
+    <w:p>
+      <w:r>
+        <w:br w:type="page"/>
+      </w:r>
+    </w:p>
+    <w:p>
+      <w:pPr>
+        <w:pStyle w:val="Akapitzlist"/>
+        <w:ind w:left="1224"/>
+      </w:pPr>
+    </w:p>
+    <w:p>
+      <w:pPr>
+        <w:pStyle w:val="Akapitzlist"/>
+        <w:numPr>
+          <w:ilvl w:val="0"/>
+          <w:numId w:val="1"/>
+        </w:numPr>
+        <w:rPr>
+          <w:b/>
+          <w:sz w:val="32"/>
+          <w:szCs w:val="32"/>
+        </w:rPr>
+      </w:pPr>
+      <w:r>
+        <w:rPr>
+          <w:b/>
+          <w:sz w:val="32"/>
+          <w:szCs w:val="32"/>
+        </w:rPr>
+        <w:t>C2res</w:t>
+      </w:r>
+    </w:p>
+    <w:p>
+      <w:pPr>
+        <w:pStyle w:val="Akapitzlist"/>
+        <w:numPr>
+          <w:ilvl w:val="1"/>
+          <w:numId w:val="1"/>
+        </w:numPr>
+      </w:pPr>
+      <w:r>
+        <w:t>MatLab</w:t>
+      </w:r>
+    </w:p>
+    <w:p>
+      <w:pPr>
+        <w:pStyle w:val="Akapitzlist"/>
+        <w:ind w:left="792"/>
+      </w:pPr>
       <w:r>
         <w:drawing>
-          <wp:inline distT="0" distB="0" distL="0" distR="0" wp14:anchorId="1EF92E52" wp14:editId="722CE7A4">
-            <wp:extent cx="1286054" cy="6506483"/>
-            <wp:effectExtent l="0" t="0" r="9525" b="8890"/>
-            <wp:docPr id="15" name="Obraz 15"/>
+          <wp:inline distT="0" distB="0" distL="0" distR="0" wp14:anchorId="6B0BE7CE" wp14:editId="7E033D67">
+            <wp:extent cx="1476581" cy="6477904"/>
+            <wp:effectExtent l="0" t="0" r="9525" b="0"/>
+            <wp:docPr id="11" name="Obraz 11"/>
             <wp:cNvGraphicFramePr>
               <a:graphicFrameLocks xmlns:a="http://schemas.openxmlformats.org/drawingml/2006/main" noChangeAspect="1"/>
             </wp:cNvGraphicFramePr>
@@ -769,7 +927,7 @@
                   <pic:spPr>
                     <a:xfrm>
                       <a:off x="0" y="0"/>
-                      <a:ext cx="1286054" cy="6506483"/>
+                      <a:ext cx="1476581" cy="6477904"/>
                     </a:xfrm>
                     <a:prstGeom prst="rect">
                       <a:avLst/>
@@ -783,10 +941,10 @@
       </w:r>
       <w:r>
         <w:drawing>
-          <wp:inline distT="0" distB="0" distL="0" distR="0" wp14:anchorId="2223D77B" wp14:editId="4404C045">
-            <wp:extent cx="1352739" cy="6544588"/>
+          <wp:inline distT="0" distB="0" distL="0" distR="0" wp14:anchorId="126C3A38" wp14:editId="399D7159">
+            <wp:extent cx="1086002" cy="6411220"/>
             <wp:effectExtent l="0" t="0" r="0" b="0"/>
-            <wp:docPr id="16" name="Obraz 16"/>
+            <wp:docPr id="20" name="Obraz 20"/>
             <wp:cNvGraphicFramePr>
               <a:graphicFrameLocks xmlns:a="http://schemas.openxmlformats.org/drawingml/2006/main" noChangeAspect="1"/>
             </wp:cNvGraphicFramePr>
@@ -806,7 +964,7 @@
                   <pic:spPr>
                     <a:xfrm>
                       <a:off x="0" y="0"/>
-                      <a:ext cx="1352739" cy="6544588"/>
+                      <a:ext cx="1086002" cy="6411220"/>
                     </a:xfrm>
                     <a:prstGeom prst="rect">
                       <a:avLst/>
@@ -818,6 +976,94 @@
           </wp:inline>
         </w:drawing>
       </w:r>
+      <w:r>
+        <w:drawing>
+          <wp:inline distT="0" distB="0" distL="0" distR="0" wp14:anchorId="03BBEFC8" wp14:editId="1B6BCA0A">
+            <wp:extent cx="1114581" cy="6458851"/>
+            <wp:effectExtent l="0" t="0" r="9525" b="0"/>
+            <wp:docPr id="18" name="Obraz 18"/>
+            <wp:cNvGraphicFramePr>
+              <a:graphicFrameLocks xmlns:a="http://schemas.openxmlformats.org/drawingml/2006/main" noChangeAspect="1"/>
+            </wp:cNvGraphicFramePr>
+            <a:graphic xmlns:a="http://schemas.openxmlformats.org/drawingml/2006/main">
+              <a:graphicData uri="http://schemas.openxmlformats.org/drawingml/2006/picture">
+                <pic:pic xmlns:pic="http://schemas.openxmlformats.org/drawingml/2006/picture">
+                  <pic:nvPicPr>
+                    <pic:cNvPr id="1" name=""/>
+                    <pic:cNvPicPr/>
+                  </pic:nvPicPr>
+                  <pic:blipFill>
+                    <a:blip r:embed="rId17"/>
+                    <a:stretch>
+                      <a:fillRect/>
+                    </a:stretch>
+                  </pic:blipFill>
+                  <pic:spPr>
+                    <a:xfrm>
+                      <a:off x="0" y="0"/>
+                      <a:ext cx="1114581" cy="6458851"/>
+                    </a:xfrm>
+                    <a:prstGeom prst="rect">
+                      <a:avLst/>
+                    </a:prstGeom>
+                  </pic:spPr>
+                </pic:pic>
+              </a:graphicData>
+            </a:graphic>
+          </wp:inline>
+        </w:drawing>
+      </w:r>
+      <w:r>
+        <w:drawing>
+          <wp:inline distT="0" distB="0" distL="0" distR="0" wp14:anchorId="47A18AD8" wp14:editId="267686EB">
+            <wp:extent cx="971686" cy="6458851"/>
+            <wp:effectExtent l="0" t="0" r="0" b="0"/>
+            <wp:docPr id="19" name="Obraz 19"/>
+            <wp:cNvGraphicFramePr>
+              <a:graphicFrameLocks xmlns:a="http://schemas.openxmlformats.org/drawingml/2006/main" noChangeAspect="1"/>
+            </wp:cNvGraphicFramePr>
+            <a:graphic xmlns:a="http://schemas.openxmlformats.org/drawingml/2006/main">
+              <a:graphicData uri="http://schemas.openxmlformats.org/drawingml/2006/picture">
+                <pic:pic xmlns:pic="http://schemas.openxmlformats.org/drawingml/2006/picture">
+                  <pic:nvPicPr>
+                    <pic:cNvPr id="1" name=""/>
+                    <pic:cNvPicPr/>
+                  </pic:nvPicPr>
+                  <pic:blipFill>
+                    <a:blip r:embed="rId18"/>
+                    <a:stretch>
+                      <a:fillRect/>
+                    </a:stretch>
+                  </pic:blipFill>
+                  <pic:spPr>
+                    <a:xfrm>
+                      <a:off x="0" y="0"/>
+                      <a:ext cx="971686" cy="6458851"/>
+                    </a:xfrm>
+                    <a:prstGeom prst="rect">
+                      <a:avLst/>
+                    </a:prstGeom>
+                  </pic:spPr>
+                </pic:pic>
+              </a:graphicData>
+            </a:graphic>
+          </wp:inline>
+        </w:drawing>
+      </w:r>
+      <w:r>
+        <w:br/>
+      </w:r>
+    </w:p>
+    <w:p>
+      <w:r>
+        <w:br w:type="page"/>
+      </w:r>
+    </w:p>
+    <w:p>
+      <w:pPr>
+        <w:pStyle w:val="Akapitzlist"/>
+        <w:ind w:left="792"/>
+      </w:pPr>
     </w:p>
     <w:p>
       <w:pPr>
@@ -830,6 +1076,172 @@
       <w:r>
         <w:t>R</w:t>
       </w:r>
+    </w:p>
+    <w:p>
+      <w:pPr>
+        <w:pStyle w:val="Akapitzlist"/>
+        <w:ind w:left="792"/>
+      </w:pPr>
+      <w:r>
+        <w:drawing>
+          <wp:inline distT="0" distB="0" distL="0" distR="0" wp14:anchorId="1148BDFF" wp14:editId="02CBD134">
+            <wp:extent cx="1426144" cy="5124450"/>
+            <wp:effectExtent l="0" t="0" r="3175" b="0"/>
+            <wp:docPr id="21" name="Obraz 21"/>
+            <wp:cNvGraphicFramePr>
+              <a:graphicFrameLocks xmlns:a="http://schemas.openxmlformats.org/drawingml/2006/main" noChangeAspect="1"/>
+            </wp:cNvGraphicFramePr>
+            <a:graphic xmlns:a="http://schemas.openxmlformats.org/drawingml/2006/main">
+              <a:graphicData uri="http://schemas.openxmlformats.org/drawingml/2006/picture">
+                <pic:pic xmlns:pic="http://schemas.openxmlformats.org/drawingml/2006/picture">
+                  <pic:nvPicPr>
+                    <pic:cNvPr id="1" name=""/>
+                    <pic:cNvPicPr/>
+                  </pic:nvPicPr>
+                  <pic:blipFill>
+                    <a:blip r:embed="rId19"/>
+                    <a:stretch>
+                      <a:fillRect/>
+                    </a:stretch>
+                  </pic:blipFill>
+                  <pic:spPr>
+                    <a:xfrm>
+                      <a:off x="0" y="0"/>
+                      <a:ext cx="1443835" cy="5188018"/>
+                    </a:xfrm>
+                    <a:prstGeom prst="rect">
+                      <a:avLst/>
+                    </a:prstGeom>
+                  </pic:spPr>
+                </pic:pic>
+              </a:graphicData>
+            </a:graphic>
+          </wp:inline>
+        </w:drawing>
+      </w:r>
+      <w:r>
+        <w:drawing>
+          <wp:inline distT="0" distB="0" distL="0" distR="0" wp14:anchorId="25C9CC1C" wp14:editId="0F30034B">
+            <wp:extent cx="1166400" cy="5143500"/>
+            <wp:effectExtent l="0" t="0" r="0" b="0"/>
+            <wp:docPr id="22" name="Obraz 22"/>
+            <wp:cNvGraphicFramePr>
+              <a:graphicFrameLocks xmlns:a="http://schemas.openxmlformats.org/drawingml/2006/main" noChangeAspect="1"/>
+            </wp:cNvGraphicFramePr>
+            <a:graphic xmlns:a="http://schemas.openxmlformats.org/drawingml/2006/main">
+              <a:graphicData uri="http://schemas.openxmlformats.org/drawingml/2006/picture">
+                <pic:pic xmlns:pic="http://schemas.openxmlformats.org/drawingml/2006/picture">
+                  <pic:nvPicPr>
+                    <pic:cNvPr id="1" name=""/>
+                    <pic:cNvPicPr/>
+                  </pic:nvPicPr>
+                  <pic:blipFill>
+                    <a:blip r:embed="rId20"/>
+                    <a:stretch>
+                      <a:fillRect/>
+                    </a:stretch>
+                  </pic:blipFill>
+                  <pic:spPr>
+                    <a:xfrm>
+                      <a:off x="0" y="0"/>
+                      <a:ext cx="1184838" cy="5224804"/>
+                    </a:xfrm>
+                    <a:prstGeom prst="rect">
+                      <a:avLst/>
+                    </a:prstGeom>
+                  </pic:spPr>
+                </pic:pic>
+              </a:graphicData>
+            </a:graphic>
+          </wp:inline>
+        </w:drawing>
+      </w:r>
+      <w:r>
+        <w:drawing>
+          <wp:inline distT="0" distB="0" distL="0" distR="0" wp14:anchorId="2475D869" wp14:editId="54F377E8">
+            <wp:extent cx="1398312" cy="5124450"/>
+            <wp:effectExtent l="0" t="0" r="0" b="0"/>
+            <wp:docPr id="23" name="Obraz 23"/>
+            <wp:cNvGraphicFramePr>
+              <a:graphicFrameLocks xmlns:a="http://schemas.openxmlformats.org/drawingml/2006/main" noChangeAspect="1"/>
+            </wp:cNvGraphicFramePr>
+            <a:graphic xmlns:a="http://schemas.openxmlformats.org/drawingml/2006/main">
+              <a:graphicData uri="http://schemas.openxmlformats.org/drawingml/2006/picture">
+                <pic:pic xmlns:pic="http://schemas.openxmlformats.org/drawingml/2006/picture">
+                  <pic:nvPicPr>
+                    <pic:cNvPr id="1" name=""/>
+                    <pic:cNvPicPr/>
+                  </pic:nvPicPr>
+                  <pic:blipFill>
+                    <a:blip r:embed="rId21"/>
+                    <a:stretch>
+                      <a:fillRect/>
+                    </a:stretch>
+                  </pic:blipFill>
+                  <pic:spPr>
+                    <a:xfrm>
+                      <a:off x="0" y="0"/>
+                      <a:ext cx="1422060" cy="5211479"/>
+                    </a:xfrm>
+                    <a:prstGeom prst="rect">
+                      <a:avLst/>
+                    </a:prstGeom>
+                  </pic:spPr>
+                </pic:pic>
+              </a:graphicData>
+            </a:graphic>
+          </wp:inline>
+        </w:drawing>
+      </w:r>
+      <w:r>
+        <w:drawing>
+          <wp:inline distT="0" distB="0" distL="0" distR="0" wp14:anchorId="694637A8" wp14:editId="6388D8CF">
+            <wp:extent cx="1111144" cy="5133975"/>
+            <wp:effectExtent l="0" t="0" r="0" b="0"/>
+            <wp:docPr id="24" name="Obraz 24"/>
+            <wp:cNvGraphicFramePr>
+              <a:graphicFrameLocks xmlns:a="http://schemas.openxmlformats.org/drawingml/2006/main" noChangeAspect="1"/>
+            </wp:cNvGraphicFramePr>
+            <a:graphic xmlns:a="http://schemas.openxmlformats.org/drawingml/2006/main">
+              <a:graphicData uri="http://schemas.openxmlformats.org/drawingml/2006/picture">
+                <pic:pic xmlns:pic="http://schemas.openxmlformats.org/drawingml/2006/picture">
+                  <pic:nvPicPr>
+                    <pic:cNvPr id="1" name=""/>
+                    <pic:cNvPicPr/>
+                  </pic:nvPicPr>
+                  <pic:blipFill>
+                    <a:blip r:embed="rId22"/>
+                    <a:stretch>
+                      <a:fillRect/>
+                    </a:stretch>
+                  </pic:blipFill>
+                  <pic:spPr>
+                    <a:xfrm>
+                      <a:off x="0" y="0"/>
+                      <a:ext cx="1140291" cy="5268646"/>
+                    </a:xfrm>
+                    <a:prstGeom prst="rect">
+                      <a:avLst/>
+                    </a:prstGeom>
+                  </pic:spPr>
+                </pic:pic>
+              </a:graphicData>
+            </a:graphic>
+          </wp:inline>
+        </w:drawing>
+      </w:r>
+    </w:p>
+    <w:p>
+      <w:pPr>
+        <w:pStyle w:val="Akapitzlist"/>
+        <w:ind w:left="792"/>
+      </w:pPr>
+    </w:p>
+    <w:p>
+      <w:pPr>
+        <w:pStyle w:val="Akapitzlist"/>
+        <w:ind w:left="792"/>
+      </w:pPr>
     </w:p>
     <w:p>
       <w:pPr>
@@ -852,7 +1264,7 @@
   <w:abstractNum w:abstractNumId="0">
     <w:nsid w:val="5EEC44E4"/>
     <w:multiLevelType w:val="multilevel"/>
-    <w:tmpl w:val="0415001F"/>
+    <w:tmpl w:val="0C36DD7A"/>
     <w:lvl w:ilvl="0">
       <w:start w:val="1"/>
       <w:numFmt w:val="decimal"/>
@@ -873,6 +1285,11 @@
       <w:pPr>
         <w:ind w:left="792" w:hanging="432"/>
       </w:pPr>
+      <w:rPr>
+        <w:b w:val="0"/>
+        <w:sz w:val="22"/>
+        <w:szCs w:val="22"/>
+      </w:rPr>
     </w:lvl>
     <w:lvl w:ilvl="2">
       <w:start w:val="1"/>

</xml_diff>